<commit_message>
Sonar Cube on WSL and Jenkins integration
</commit_message>
<xml_diff>
--- a/Session-21/Jenkins SonarQube Integration.docx
+++ b/Session-21/Jenkins SonarQube Integration.docx
@@ -393,7 +393,13 @@
         <w:rPr>
           <w:lang w:val="en-US"/>
         </w:rPr>
-        <w:t xml:space="preserve">CREATE DATABASE </w:t>
+        <w:t>CREATE</w:t>
+      </w:r>
+      <w:r>
+        <w:rPr>
+          <w:lang w:val="en-US"/>
+        </w:rPr>
+        <w:t xml:space="preserve"> DATABASE </w:t>
       </w:r>
       <w:proofErr w:type="spellStart"/>
       <w:r>
@@ -407,8 +413,10 @@
         <w:rPr>
           <w:lang w:val="en-US"/>
         </w:rPr>
-        <w:t xml:space="preserve"> OWNER sonar;</w:t>
-      </w:r>
+        <w:t xml:space="preserve"> OWNER sonar</w:t>
+      </w:r>
+      <w:bookmarkStart w:id="0" w:name="_GoBack"/>
+      <w:bookmarkEnd w:id="0"/>
     </w:p>
     <w:p>
       <w:pPr>
@@ -479,6 +487,24 @@
           <w:lang w:val="en-US"/>
         </w:rPr>
         <w:t xml:space="preserve"> gnupg2 –y</w:t>
+      </w:r>
+    </w:p>
+    <w:p>
+      <w:pPr>
+        <w:pStyle w:val="ListParagraph"/>
+        <w:numPr>
+          <w:ilvl w:val="0"/>
+          <w:numId w:val="1"/>
+        </w:numPr>
+        <w:rPr>
+          <w:lang w:val="en-US"/>
+        </w:rPr>
+      </w:pPr>
+      <w:r>
+        <w:rPr>
+          <w:lang w:val="en-US"/>
+        </w:rPr>
+        <w:t>cd /opt</w:t>
       </w:r>
     </w:p>
     <w:p>
@@ -687,7 +713,13 @@
         <w:rPr>
           <w:lang w:val="en-US"/>
         </w:rPr>
-        <w:t xml:space="preserve"> /opt/</w:t>
+        <w:t xml:space="preserve"> </w:t>
+      </w:r>
+      <w:r>
+        <w:rPr>
+          <w:lang w:val="en-US"/>
+        </w:rPr>
+        <w:t>/opt/</w:t>
       </w:r>
       <w:proofErr w:type="spellStart"/>
       <w:r>
@@ -814,7 +846,7 @@
           </mc:Choice>
           <mc:Fallback>
             <w:pict>
-              <v:rect w14:anchorId="1AF122EF" id="Rectangle 3" o:spid="_x0000_s1026" style="position:absolute;margin-left:30.85pt;margin-top:30.8pt;width:196.05pt;height:35.7pt;z-index:251659264;visibility:visible;mso-wrap-style:square;mso-height-percent:0;mso-wrap-distance-left:9pt;mso-wrap-distance-top:0;mso-wrap-distance-right:9pt;mso-wrap-distance-bottom:0;mso-position-horizontal:absolute;mso-position-horizontal-relative:text;mso-position-vertical:absolute;mso-position-vertical-relative:text;mso-height-percent:0;mso-height-relative:margin;v-text-anchor:middle" o:gfxdata="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" filled="f" strokecolor="red" strokeweight="3pt"/>
+              <v:rect w14:anchorId="6D00C50B" id="Rectangle 3" o:spid="_x0000_s1026" style="position:absolute;margin-left:30.85pt;margin-top:30.8pt;width:196.05pt;height:35.7pt;z-index:251659264;visibility:visible;mso-wrap-style:square;mso-height-percent:0;mso-wrap-distance-left:9pt;mso-wrap-distance-top:0;mso-wrap-distance-right:9pt;mso-wrap-distance-bottom:0;mso-position-horizontal:absolute;mso-position-horizontal-relative:text;mso-position-vertical:absolute;mso-position-vertical-relative:text;mso-height-percent:0;mso-height-relative:margin;v-text-anchor:middle" o:gfxdata="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" filled="f" strokecolor="red" strokeweight="3pt"/>
             </w:pict>
           </mc:Fallback>
         </mc:AlternateContent>
@@ -982,6 +1014,7 @@
         <w:rPr>
           <w:lang w:val="en-US"/>
         </w:rPr>
+        <w:lastRenderedPageBreak/>
         <w:t xml:space="preserve">Step:5 Run the </w:t>
       </w:r>
       <w:proofErr w:type="spellStart"/>
@@ -1008,8 +1041,13 @@
         <w:rPr>
           <w:lang w:val="en-US"/>
         </w:rPr>
-        <w:lastRenderedPageBreak/>
-        <w:t>cd /opt/</w:t>
+        <w:t xml:space="preserve">cd </w:t>
+      </w:r>
+      <w:r>
+        <w:rPr>
+          <w:lang w:val="en-US"/>
+        </w:rPr>
+        <w:t>/opt/</w:t>
       </w:r>
       <w:proofErr w:type="spellStart"/>
       <w:r>
@@ -1192,8 +1230,2236 @@
           <w:lang w:val="en-US"/>
         </w:rPr>
       </w:pPr>
-      <w:bookmarkStart w:id="0" w:name="_GoBack"/>
-      <w:bookmarkEnd w:id="0"/>
+    </w:p>
+    <w:p>
+      <w:pPr>
+        <w:pStyle w:val="ListParagraph"/>
+        <w:rPr>
+          <w:lang w:val="en-US"/>
+        </w:rPr>
+      </w:pPr>
+    </w:p>
+    <w:p>
+      <w:pPr>
+        <w:pStyle w:val="ListParagraph"/>
+        <w:rPr>
+          <w:lang w:val="en-US"/>
+        </w:rPr>
+      </w:pPr>
+    </w:p>
+    <w:p>
+      <w:pPr>
+        <w:pStyle w:val="ListParagraph"/>
+        <w:pBdr>
+          <w:bottom w:val="single" w:sz="6" w:space="1" w:color="auto"/>
+        </w:pBdr>
+        <w:rPr>
+          <w:lang w:val="en-US"/>
+        </w:rPr>
+      </w:pPr>
+      <w:r>
+        <w:rPr>
+          <w:lang w:val="en-US"/>
+        </w:rPr>
+        <w:t>Starting with Jenkins Part</w:t>
+      </w:r>
+    </w:p>
+    <w:p>
+      <w:pPr>
+        <w:pStyle w:val="ListParagraph"/>
+        <w:numPr>
+          <w:ilvl w:val="0"/>
+          <w:numId w:val="1"/>
+        </w:numPr>
+        <w:rPr>
+          <w:lang w:val="en-US"/>
+        </w:rPr>
+      </w:pPr>
+      <w:r>
+        <w:rPr>
+          <w:lang w:val="en-US"/>
+        </w:rPr>
+        <w:t xml:space="preserve">Open </w:t>
+      </w:r>
+      <w:proofErr w:type="spellStart"/>
+      <w:r>
+        <w:rPr>
+          <w:lang w:val="en-US"/>
+        </w:rPr>
+        <w:t>wsl</w:t>
+      </w:r>
+      <w:proofErr w:type="spellEnd"/>
+    </w:p>
+    <w:p>
+      <w:pPr>
+        <w:pStyle w:val="ListParagraph"/>
+        <w:numPr>
+          <w:ilvl w:val="0"/>
+          <w:numId w:val="1"/>
+        </w:numPr>
+        <w:rPr>
+          <w:lang w:val="en-US"/>
+        </w:rPr>
+      </w:pPr>
+      <w:proofErr w:type="spellStart"/>
+      <w:r>
+        <w:rPr>
+          <w:lang w:val="en-US"/>
+        </w:rPr>
+        <w:t>sudo</w:t>
+      </w:r>
+      <w:proofErr w:type="spellEnd"/>
+      <w:r>
+        <w:rPr>
+          <w:lang w:val="en-US"/>
+        </w:rPr>
+        <w:t xml:space="preserve"> </w:t>
+      </w:r>
+      <w:proofErr w:type="spellStart"/>
+      <w:r>
+        <w:rPr>
+          <w:lang w:val="en-US"/>
+        </w:rPr>
+        <w:t>syatemctl</w:t>
+      </w:r>
+      <w:proofErr w:type="spellEnd"/>
+      <w:r>
+        <w:rPr>
+          <w:lang w:val="en-US"/>
+        </w:rPr>
+        <w:t xml:space="preserve"> start Jenkins</w:t>
+      </w:r>
+    </w:p>
+    <w:p>
+      <w:pPr>
+        <w:pStyle w:val="ListParagraph"/>
+        <w:numPr>
+          <w:ilvl w:val="0"/>
+          <w:numId w:val="1"/>
+        </w:numPr>
+        <w:rPr>
+          <w:lang w:val="en-US"/>
+        </w:rPr>
+      </w:pPr>
+      <w:r>
+        <w:rPr>
+          <w:lang w:val="en-US"/>
+        </w:rPr>
+        <w:t>localhost:8080</w:t>
+      </w:r>
+    </w:p>
+    <w:p>
+      <w:pPr>
+        <w:pStyle w:val="ListParagraph"/>
+        <w:numPr>
+          <w:ilvl w:val="0"/>
+          <w:numId w:val="1"/>
+        </w:numPr>
+        <w:rPr>
+          <w:lang w:val="en-US"/>
+        </w:rPr>
+      </w:pPr>
+      <w:proofErr w:type="spellStart"/>
+      <w:r>
+        <w:rPr>
+          <w:lang w:val="en-US"/>
+        </w:rPr>
+        <w:t>goto</w:t>
+      </w:r>
+      <w:proofErr w:type="spellEnd"/>
+      <w:r>
+        <w:rPr>
+          <w:lang w:val="en-US"/>
+        </w:rPr>
+        <w:t>&gt;manage Jenkins&gt; plugins</w:t>
+      </w:r>
+    </w:p>
+    <w:p>
+      <w:pPr>
+        <w:pStyle w:val="ListParagraph"/>
+        <w:numPr>
+          <w:ilvl w:val="0"/>
+          <w:numId w:val="1"/>
+        </w:numPr>
+        <w:rPr>
+          <w:lang w:val="en-US"/>
+        </w:rPr>
+      </w:pPr>
+      <w:r>
+        <w:rPr>
+          <w:lang w:val="en-US"/>
+        </w:rPr>
+        <w:t xml:space="preserve">download </w:t>
+      </w:r>
+      <w:proofErr w:type="spellStart"/>
+      <w:r>
+        <w:rPr>
+          <w:lang w:val="en-US"/>
+        </w:rPr>
+        <w:t>SonarQubeScanner</w:t>
+      </w:r>
+      <w:proofErr w:type="spellEnd"/>
+    </w:p>
+    <w:p>
+      <w:pPr>
+        <w:pStyle w:val="ListParagraph"/>
+        <w:rPr>
+          <w:lang w:val="en-US"/>
+        </w:rPr>
+      </w:pPr>
+      <w:r>
+        <w:rPr>
+          <w:noProof/>
+          <w:lang w:eastAsia="en-IN"/>
+        </w:rPr>
+        <w:lastRenderedPageBreak/>
+        <w:drawing>
+          <wp:inline distT="0" distB="0" distL="0" distR="0" wp14:anchorId="2AE66A01" wp14:editId="75D8BD3B">
+            <wp:extent cx="5730697" cy="2704780"/>
+            <wp:effectExtent l="0" t="0" r="3810" b="635"/>
+            <wp:docPr id="5" name="Picture 5"/>
+            <wp:cNvGraphicFramePr>
+              <a:graphicFrameLocks xmlns:a="http://schemas.openxmlformats.org/drawingml/2006/main" noChangeAspect="1"/>
+            </wp:cNvGraphicFramePr>
+            <a:graphic xmlns:a="http://schemas.openxmlformats.org/drawingml/2006/main">
+              <a:graphicData uri="http://schemas.openxmlformats.org/drawingml/2006/picture">
+                <pic:pic xmlns:pic="http://schemas.openxmlformats.org/drawingml/2006/picture">
+                  <pic:nvPicPr>
+                    <pic:cNvPr id="1" name=""/>
+                    <pic:cNvPicPr/>
+                  </pic:nvPicPr>
+                  <pic:blipFill rotWithShape="1">
+                    <a:blip r:embed="rId9"/>
+                    <a:srcRect t="5484" b="10573"/>
+                    <a:stretch/>
+                  </pic:blipFill>
+                  <pic:spPr bwMode="auto">
+                    <a:xfrm>
+                      <a:off x="0" y="0"/>
+                      <a:ext cx="5731510" cy="2705164"/>
+                    </a:xfrm>
+                    <a:prstGeom prst="rect">
+                      <a:avLst/>
+                    </a:prstGeom>
+                    <a:ln>
+                      <a:noFill/>
+                    </a:ln>
+                    <a:extLst>
+                      <a:ext uri="{53640926-AAD7-44D8-BBD7-CCE9431645EC}">
+                        <a14:shadowObscured xmlns:a14="http://schemas.microsoft.com/office/drawing/2010/main"/>
+                      </a:ext>
+                    </a:extLst>
+                  </pic:spPr>
+                </pic:pic>
+              </a:graphicData>
+            </a:graphic>
+          </wp:inline>
+        </w:drawing>
+      </w:r>
+    </w:p>
+    <w:p>
+      <w:pPr>
+        <w:pStyle w:val="ListParagraph"/>
+        <w:rPr>
+          <w:lang w:val="en-US"/>
+        </w:rPr>
+      </w:pPr>
+      <w:proofErr w:type="spellStart"/>
+      <w:r>
+        <w:rPr>
+          <w:lang w:val="en-US"/>
+        </w:rPr>
+        <w:t>Goto</w:t>
+      </w:r>
+      <w:proofErr w:type="spellEnd"/>
+      <w:r>
+        <w:rPr>
+          <w:lang w:val="en-US"/>
+        </w:rPr>
+        <w:t>&gt; manage Jenkins&gt; system configuration</w:t>
+      </w:r>
+    </w:p>
+    <w:p>
+      <w:pPr>
+        <w:pStyle w:val="ListParagraph"/>
+        <w:rPr>
+          <w:lang w:val="en-US"/>
+        </w:rPr>
+      </w:pPr>
+      <w:r>
+        <w:rPr>
+          <w:noProof/>
+          <w:lang w:eastAsia="en-IN"/>
+        </w:rPr>
+        <mc:AlternateContent>
+          <mc:Choice Requires="wps">
+            <w:drawing>
+              <wp:anchor distT="0" distB="0" distL="114300" distR="114300" simplePos="0" relativeHeight="251660288" behindDoc="0" locked="0" layoutInCell="1" allowOverlap="1">
+                <wp:simplePos x="0" y="0"/>
+                <wp:positionH relativeFrom="column">
+                  <wp:posOffset>1905640</wp:posOffset>
+                </wp:positionH>
+                <wp:positionV relativeFrom="paragraph">
+                  <wp:posOffset>1554154</wp:posOffset>
+                </wp:positionV>
+                <wp:extent cx="1582911" cy="607039"/>
+                <wp:effectExtent l="19050" t="19050" r="17780" b="22225"/>
+                <wp:wrapNone/>
+                <wp:docPr id="7" name="Rectangle 7"/>
+                <wp:cNvGraphicFramePr/>
+                <a:graphic xmlns:a="http://schemas.openxmlformats.org/drawingml/2006/main">
+                  <a:graphicData uri="http://schemas.microsoft.com/office/word/2010/wordprocessingShape">
+                    <wps:wsp>
+                      <wps:cNvSpPr/>
+                      <wps:spPr>
+                        <a:xfrm>
+                          <a:off x="0" y="0"/>
+                          <a:ext cx="1582911" cy="607039"/>
+                        </a:xfrm>
+                        <a:prstGeom prst="rect">
+                          <a:avLst/>
+                        </a:prstGeom>
+                        <a:noFill/>
+                        <a:ln w="28575">
+                          <a:solidFill>
+                            <a:srgbClr val="FF0000"/>
+                          </a:solidFill>
+                        </a:ln>
+                      </wps:spPr>
+                      <wps:style>
+                        <a:lnRef idx="2">
+                          <a:schemeClr val="accent1">
+                            <a:shade val="50000"/>
+                          </a:schemeClr>
+                        </a:lnRef>
+                        <a:fillRef idx="1">
+                          <a:schemeClr val="accent1"/>
+                        </a:fillRef>
+                        <a:effectRef idx="0">
+                          <a:schemeClr val="accent1"/>
+                        </a:effectRef>
+                        <a:fontRef idx="minor">
+                          <a:schemeClr val="lt1"/>
+                        </a:fontRef>
+                      </wps:style>
+                      <wps:bodyPr rot="0" spcFirstLastPara="0" vertOverflow="overflow" horzOverflow="overflow" vert="horz" wrap="square" lIns="91440" tIns="45720" rIns="91440" bIns="45720" numCol="1" spcCol="0" rtlCol="0" fromWordArt="0" anchor="ctr" anchorCtr="0" forceAA="0" compatLnSpc="1">
+                        <a:prstTxWarp prst="textNoShape">
+                          <a:avLst/>
+                        </a:prstTxWarp>
+                        <a:noAutofit/>
+                      </wps:bodyPr>
+                    </wps:wsp>
+                  </a:graphicData>
+                </a:graphic>
+              </wp:anchor>
+            </w:drawing>
+          </mc:Choice>
+          <mc:Fallback>
+            <w:pict>
+              <v:rect w14:anchorId="6F84E2B3" id="Rectangle 7" o:spid="_x0000_s1026" style="position:absolute;margin-left:150.05pt;margin-top:122.35pt;width:124.65pt;height:47.8pt;z-index:251660288;visibility:visible;mso-wrap-style:square;mso-wrap-distance-left:9pt;mso-wrap-distance-top:0;mso-wrap-distance-right:9pt;mso-wrap-distance-bottom:0;mso-position-horizontal:absolute;mso-position-horizontal-relative:text;mso-position-vertical:absolute;mso-position-vertical-relative:text;v-text-anchor:middle" o:gfxdata="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" filled="f" strokecolor="red" strokeweight="2.25pt"/>
+            </w:pict>
+          </mc:Fallback>
+        </mc:AlternateContent>
+      </w:r>
+      <w:r>
+        <w:rPr>
+          <w:noProof/>
+          <w:lang w:eastAsia="en-IN"/>
+        </w:rPr>
+        <w:drawing>
+          <wp:inline distT="0" distB="0" distL="0" distR="0" wp14:anchorId="4715BE6F" wp14:editId="18A9EC5C">
+            <wp:extent cx="5730816" cy="2720148"/>
+            <wp:effectExtent l="0" t="0" r="3810" b="4445"/>
+            <wp:docPr id="6" name="Picture 6"/>
+            <wp:cNvGraphicFramePr>
+              <a:graphicFrameLocks xmlns:a="http://schemas.openxmlformats.org/drawingml/2006/main" noChangeAspect="1"/>
+            </wp:cNvGraphicFramePr>
+            <a:graphic xmlns:a="http://schemas.openxmlformats.org/drawingml/2006/main">
+              <a:graphicData uri="http://schemas.openxmlformats.org/drawingml/2006/picture">
+                <pic:pic xmlns:pic="http://schemas.openxmlformats.org/drawingml/2006/picture">
+                  <pic:nvPicPr>
+                    <pic:cNvPr id="1" name=""/>
+                    <pic:cNvPicPr/>
+                  </pic:nvPicPr>
+                  <pic:blipFill rotWithShape="1">
+                    <a:blip r:embed="rId10"/>
+                    <a:srcRect t="5723" b="9859"/>
+                    <a:stretch/>
+                  </pic:blipFill>
+                  <pic:spPr bwMode="auto">
+                    <a:xfrm>
+                      <a:off x="0" y="0"/>
+                      <a:ext cx="5731510" cy="2720478"/>
+                    </a:xfrm>
+                    <a:prstGeom prst="rect">
+                      <a:avLst/>
+                    </a:prstGeom>
+                    <a:ln>
+                      <a:noFill/>
+                    </a:ln>
+                    <a:extLst>
+                      <a:ext uri="{53640926-AAD7-44D8-BBD7-CCE9431645EC}">
+                        <a14:shadowObscured xmlns:a14="http://schemas.microsoft.com/office/drawing/2010/main"/>
+                      </a:ext>
+                    </a:extLst>
+                  </pic:spPr>
+                </pic:pic>
+              </a:graphicData>
+            </a:graphic>
+          </wp:inline>
+        </w:drawing>
+      </w:r>
+    </w:p>
+    <w:p>
+      <w:pPr>
+        <w:pStyle w:val="ListParagraph"/>
+        <w:rPr>
+          <w:lang w:val="en-US"/>
+        </w:rPr>
+      </w:pPr>
+    </w:p>
+    <w:p>
+      <w:pPr>
+        <w:pStyle w:val="ListParagraph"/>
+        <w:rPr>
+          <w:lang w:val="en-US"/>
+        </w:rPr>
+      </w:pPr>
+      <w:proofErr w:type="spellStart"/>
+      <w:r>
+        <w:rPr>
+          <w:lang w:val="en-US"/>
+        </w:rPr>
+        <w:t>Goto</w:t>
+      </w:r>
+      <w:proofErr w:type="spellEnd"/>
+      <w:r>
+        <w:rPr>
+          <w:lang w:val="en-US"/>
+        </w:rPr>
+        <w:t xml:space="preserve"> </w:t>
+      </w:r>
+      <w:proofErr w:type="spellStart"/>
+      <w:r>
+        <w:rPr>
+          <w:lang w:val="en-US"/>
+        </w:rPr>
+        <w:t>SonarQube</w:t>
+      </w:r>
+      <w:proofErr w:type="spellEnd"/>
+      <w:r>
+        <w:rPr>
+          <w:lang w:val="en-US"/>
+        </w:rPr>
+        <w:t xml:space="preserve"> Servers&gt;</w:t>
+      </w:r>
+    </w:p>
+    <w:p>
+      <w:pPr>
+        <w:pStyle w:val="ListParagraph"/>
+        <w:rPr>
+          <w:lang w:val="en-US"/>
+        </w:rPr>
+      </w:pPr>
+      <w:r>
+        <w:rPr>
+          <w:noProof/>
+          <w:lang w:eastAsia="en-IN"/>
+        </w:rPr>
+        <w:drawing>
+          <wp:inline distT="0" distB="0" distL="0" distR="0" wp14:anchorId="7439E210" wp14:editId="04E15903">
+            <wp:extent cx="5692775" cy="2558783"/>
+            <wp:effectExtent l="0" t="0" r="3175" b="0"/>
+            <wp:docPr id="8" name="Picture 8"/>
+            <wp:cNvGraphicFramePr>
+              <a:graphicFrameLocks xmlns:a="http://schemas.openxmlformats.org/drawingml/2006/main" noChangeAspect="1"/>
+            </wp:cNvGraphicFramePr>
+            <a:graphic xmlns:a="http://schemas.openxmlformats.org/drawingml/2006/main">
+              <a:graphicData uri="http://schemas.openxmlformats.org/drawingml/2006/picture">
+                <pic:pic xmlns:pic="http://schemas.openxmlformats.org/drawingml/2006/picture">
+                  <pic:nvPicPr>
+                    <pic:cNvPr id="1" name=""/>
+                    <pic:cNvPicPr/>
+                  </pic:nvPicPr>
+                  <pic:blipFill rotWithShape="1">
+                    <a:blip r:embed="rId11"/>
+                    <a:srcRect l="670" t="6677" b="13918"/>
+                    <a:stretch/>
+                  </pic:blipFill>
+                  <pic:spPr bwMode="auto">
+                    <a:xfrm>
+                      <a:off x="0" y="0"/>
+                      <a:ext cx="5693090" cy="2558925"/>
+                    </a:xfrm>
+                    <a:prstGeom prst="rect">
+                      <a:avLst/>
+                    </a:prstGeom>
+                    <a:ln>
+                      <a:noFill/>
+                    </a:ln>
+                    <a:extLst>
+                      <a:ext uri="{53640926-AAD7-44D8-BBD7-CCE9431645EC}">
+                        <a14:shadowObscured xmlns:a14="http://schemas.microsoft.com/office/drawing/2010/main"/>
+                      </a:ext>
+                    </a:extLst>
+                  </pic:spPr>
+                </pic:pic>
+              </a:graphicData>
+            </a:graphic>
+          </wp:inline>
+        </w:drawing>
+      </w:r>
+    </w:p>
+    <w:p>
+      <w:pPr>
+        <w:pStyle w:val="ListParagraph"/>
+        <w:rPr>
+          <w:lang w:val="en-US"/>
+        </w:rPr>
+      </w:pPr>
+    </w:p>
+    <w:p>
+      <w:pPr>
+        <w:pStyle w:val="ListParagraph"/>
+        <w:rPr>
+          <w:lang w:val="en-US"/>
+        </w:rPr>
+      </w:pPr>
+      <w:r>
+        <w:rPr>
+          <w:lang w:val="en-US"/>
+        </w:rPr>
+        <w:lastRenderedPageBreak/>
+        <w:t xml:space="preserve">Give the </w:t>
+      </w:r>
+      <w:proofErr w:type="gramStart"/>
+      <w:r>
+        <w:rPr>
+          <w:lang w:val="en-US"/>
+        </w:rPr>
+        <w:t>name :</w:t>
+      </w:r>
+      <w:proofErr w:type="gramEnd"/>
+      <w:r>
+        <w:rPr>
+          <w:lang w:val="en-US"/>
+        </w:rPr>
+        <w:t xml:space="preserve"> </w:t>
+      </w:r>
+      <w:proofErr w:type="spellStart"/>
+      <w:r>
+        <w:rPr>
+          <w:lang w:val="en-US"/>
+        </w:rPr>
+        <w:t>MySonar</w:t>
+      </w:r>
+      <w:proofErr w:type="spellEnd"/>
+    </w:p>
+    <w:p>
+      <w:pPr>
+        <w:pStyle w:val="ListParagraph"/>
+        <w:rPr>
+          <w:lang w:val="en-US"/>
+        </w:rPr>
+      </w:pPr>
+      <w:r>
+        <w:rPr>
+          <w:lang w:val="en-US"/>
+        </w:rPr>
+        <w:t xml:space="preserve">Server </w:t>
+      </w:r>
+      <w:hyperlink r:id="rId12" w:history="1">
+        <w:r>
+          <w:rPr>
+            <w:rStyle w:val="Hyperlink"/>
+            <w:lang w:val="en-US"/>
+          </w:rPr>
+          <w:t>URL:http://localhost:9000</w:t>
+        </w:r>
+      </w:hyperlink>
+    </w:p>
+    <w:p>
+      <w:pPr>
+        <w:pStyle w:val="ListParagraph"/>
+        <w:rPr>
+          <w:lang w:val="en-US"/>
+        </w:rPr>
+      </w:pPr>
+      <w:r>
+        <w:rPr>
+          <w:lang w:val="en-US"/>
+        </w:rPr>
+        <w:t>In server Authentication token &gt; click on add</w:t>
+      </w:r>
+    </w:p>
+    <w:p>
+      <w:pPr>
+        <w:pStyle w:val="ListParagraph"/>
+        <w:rPr>
+          <w:lang w:val="en-US"/>
+        </w:rPr>
+      </w:pPr>
+      <w:r>
+        <w:rPr>
+          <w:noProof/>
+          <w:lang w:eastAsia="en-IN"/>
+        </w:rPr>
+        <w:drawing>
+          <wp:inline distT="0" distB="0" distL="0" distR="0" wp14:anchorId="30A670F1" wp14:editId="27C1A45A">
+            <wp:extent cx="5730697" cy="1767328"/>
+            <wp:effectExtent l="0" t="0" r="3810" b="4445"/>
+            <wp:docPr id="9" name="Picture 9"/>
+            <wp:cNvGraphicFramePr>
+              <a:graphicFrameLocks xmlns:a="http://schemas.openxmlformats.org/drawingml/2006/main" noChangeAspect="1"/>
+            </wp:cNvGraphicFramePr>
+            <a:graphic xmlns:a="http://schemas.openxmlformats.org/drawingml/2006/main">
+              <a:graphicData uri="http://schemas.openxmlformats.org/drawingml/2006/picture">
+                <pic:pic xmlns:pic="http://schemas.openxmlformats.org/drawingml/2006/picture">
+                  <pic:nvPicPr>
+                    <pic:cNvPr id="1" name=""/>
+                    <pic:cNvPicPr/>
+                  </pic:nvPicPr>
+                  <pic:blipFill rotWithShape="1">
+                    <a:blip r:embed="rId13"/>
+                    <a:srcRect t="5484" b="39667"/>
+                    <a:stretch/>
+                  </pic:blipFill>
+                  <pic:spPr bwMode="auto">
+                    <a:xfrm>
+                      <a:off x="0" y="0"/>
+                      <a:ext cx="5731510" cy="1767579"/>
+                    </a:xfrm>
+                    <a:prstGeom prst="rect">
+                      <a:avLst/>
+                    </a:prstGeom>
+                    <a:ln>
+                      <a:noFill/>
+                    </a:ln>
+                    <a:extLst>
+                      <a:ext uri="{53640926-AAD7-44D8-BBD7-CCE9431645EC}">
+                        <a14:shadowObscured xmlns:a14="http://schemas.microsoft.com/office/drawing/2010/main"/>
+                      </a:ext>
+                    </a:extLst>
+                  </pic:spPr>
+                </pic:pic>
+              </a:graphicData>
+            </a:graphic>
+          </wp:inline>
+        </w:drawing>
+      </w:r>
+    </w:p>
+    <w:p>
+      <w:pPr>
+        <w:pStyle w:val="ListParagraph"/>
+        <w:rPr>
+          <w:lang w:val="en-US"/>
+        </w:rPr>
+      </w:pPr>
+      <w:r>
+        <w:rPr>
+          <w:lang w:val="en-US"/>
+        </w:rPr>
+        <w:t>Choose secret text</w:t>
+      </w:r>
+    </w:p>
+    <w:p>
+      <w:pPr>
+        <w:pStyle w:val="ListParagraph"/>
+        <w:rPr>
+          <w:lang w:val="en-US"/>
+        </w:rPr>
+      </w:pPr>
+      <w:r>
+        <w:rPr>
+          <w:noProof/>
+          <w:lang w:eastAsia="en-IN"/>
+        </w:rPr>
+        <mc:AlternateContent>
+          <mc:Choice Requires="wps">
+            <w:drawing>
+              <wp:anchor distT="0" distB="0" distL="114300" distR="114300" simplePos="0" relativeHeight="251662336" behindDoc="0" locked="0" layoutInCell="1" allowOverlap="1">
+                <wp:simplePos x="0" y="0"/>
+                <wp:positionH relativeFrom="column">
+                  <wp:posOffset>2597203</wp:posOffset>
+                </wp:positionH>
+                <wp:positionV relativeFrom="paragraph">
+                  <wp:posOffset>129407</wp:posOffset>
+                </wp:positionV>
+                <wp:extent cx="30736" cy="2358998"/>
+                <wp:effectExtent l="76200" t="19050" r="64770" b="41910"/>
+                <wp:wrapNone/>
+                <wp:docPr id="12" name="Straight Arrow Connector 12"/>
+                <wp:cNvGraphicFramePr/>
+                <a:graphic xmlns:a="http://schemas.openxmlformats.org/drawingml/2006/main">
+                  <a:graphicData uri="http://schemas.microsoft.com/office/word/2010/wordprocessingShape">
+                    <wps:wsp>
+                      <wps:cNvCnPr/>
+                      <wps:spPr>
+                        <a:xfrm>
+                          <a:off x="0" y="0"/>
+                          <a:ext cx="30736" cy="2358998"/>
+                        </a:xfrm>
+                        <a:prstGeom prst="straightConnector1">
+                          <a:avLst/>
+                        </a:prstGeom>
+                        <a:ln w="28575">
+                          <a:solidFill>
+                            <a:srgbClr val="FF0000"/>
+                          </a:solidFill>
+                          <a:tailEnd type="triangle"/>
+                        </a:ln>
+                      </wps:spPr>
+                      <wps:style>
+                        <a:lnRef idx="1">
+                          <a:schemeClr val="accent1"/>
+                        </a:lnRef>
+                        <a:fillRef idx="0">
+                          <a:schemeClr val="accent1"/>
+                        </a:fillRef>
+                        <a:effectRef idx="0">
+                          <a:schemeClr val="accent1"/>
+                        </a:effectRef>
+                        <a:fontRef idx="minor">
+                          <a:schemeClr val="tx1"/>
+                        </a:fontRef>
+                      </wps:style>
+                      <wps:bodyPr/>
+                    </wps:wsp>
+                  </a:graphicData>
+                </a:graphic>
+              </wp:anchor>
+            </w:drawing>
+          </mc:Choice>
+          <mc:Fallback>
+            <w:pict>
+              <v:shapetype w14:anchorId="05E7303C" id="_x0000_t32" coordsize="21600,21600" o:spt="32" o:oned="t" path="m,l21600,21600e" filled="f">
+                <v:path arrowok="t" fillok="f" o:connecttype="none"/>
+                <o:lock v:ext="edit" shapetype="t"/>
+              </v:shapetype>
+              <v:shape id="Straight Arrow Connector 12" o:spid="_x0000_s1026" type="#_x0000_t32" style="position:absolute;margin-left:204.5pt;margin-top:10.2pt;width:2.4pt;height:185.75pt;z-index:251662336;visibility:visible;mso-wrap-style:square;mso-wrap-distance-left:9pt;mso-wrap-distance-top:0;mso-wrap-distance-right:9pt;mso-wrap-distance-bottom:0;mso-position-horizontal:absolute;mso-position-horizontal-relative:text;mso-position-vertical:absolute;mso-position-vertical-relative:text" o:gfxdata="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" strokecolor="red" strokeweight="2.25pt">
+                <v:stroke endarrow="block" joinstyle="miter"/>
+              </v:shape>
+            </w:pict>
+          </mc:Fallback>
+        </mc:AlternateContent>
+      </w:r>
+      <w:r>
+        <w:rPr>
+          <w:lang w:val="en-US"/>
+        </w:rPr>
+        <w:t>Add your authentication token in Secret filed:</w:t>
+      </w:r>
+    </w:p>
+    <w:p>
+      <w:pPr>
+        <w:pStyle w:val="ListParagraph"/>
+        <w:rPr>
+          <w:lang w:val="en-US"/>
+        </w:rPr>
+      </w:pPr>
+      <w:r>
+        <w:rPr>
+          <w:noProof/>
+          <w:lang w:eastAsia="en-IN"/>
+        </w:rPr>
+        <mc:AlternateContent>
+          <mc:Choice Requires="wps">
+            <w:drawing>
+              <wp:anchor distT="0" distB="0" distL="114300" distR="114300" simplePos="0" relativeHeight="251661312" behindDoc="0" locked="0" layoutInCell="1" allowOverlap="1">
+                <wp:simplePos x="0" y="0"/>
+                <wp:positionH relativeFrom="column">
+                  <wp:posOffset>1237129</wp:posOffset>
+                </wp:positionH>
+                <wp:positionV relativeFrom="paragraph">
+                  <wp:posOffset>2327942</wp:posOffset>
+                </wp:positionV>
+                <wp:extent cx="3980330" cy="453358"/>
+                <wp:effectExtent l="0" t="0" r="20320" b="23495"/>
+                <wp:wrapNone/>
+                <wp:docPr id="11" name="Rectangle 11"/>
+                <wp:cNvGraphicFramePr/>
+                <a:graphic xmlns:a="http://schemas.openxmlformats.org/drawingml/2006/main">
+                  <a:graphicData uri="http://schemas.microsoft.com/office/word/2010/wordprocessingShape">
+                    <wps:wsp>
+                      <wps:cNvSpPr/>
+                      <wps:spPr>
+                        <a:xfrm>
+                          <a:off x="0" y="0"/>
+                          <a:ext cx="3980330" cy="453358"/>
+                        </a:xfrm>
+                        <a:prstGeom prst="rect">
+                          <a:avLst/>
+                        </a:prstGeom>
+                        <a:noFill/>
+                        <a:ln>
+                          <a:solidFill>
+                            <a:srgbClr val="FF0000"/>
+                          </a:solidFill>
+                        </a:ln>
+                      </wps:spPr>
+                      <wps:style>
+                        <a:lnRef idx="2">
+                          <a:schemeClr val="accent1">
+                            <a:shade val="50000"/>
+                          </a:schemeClr>
+                        </a:lnRef>
+                        <a:fillRef idx="1">
+                          <a:schemeClr val="accent1"/>
+                        </a:fillRef>
+                        <a:effectRef idx="0">
+                          <a:schemeClr val="accent1"/>
+                        </a:effectRef>
+                        <a:fontRef idx="minor">
+                          <a:schemeClr val="lt1"/>
+                        </a:fontRef>
+                      </wps:style>
+                      <wps:bodyPr rot="0" spcFirstLastPara="0" vertOverflow="overflow" horzOverflow="overflow" vert="horz" wrap="square" lIns="91440" tIns="45720" rIns="91440" bIns="45720" numCol="1" spcCol="0" rtlCol="0" fromWordArt="0" anchor="ctr" anchorCtr="0" forceAA="0" compatLnSpc="1">
+                        <a:prstTxWarp prst="textNoShape">
+                          <a:avLst/>
+                        </a:prstTxWarp>
+                        <a:noAutofit/>
+                      </wps:bodyPr>
+                    </wps:wsp>
+                  </a:graphicData>
+                </a:graphic>
+              </wp:anchor>
+            </w:drawing>
+          </mc:Choice>
+          <mc:Fallback>
+            <w:pict>
+              <v:rect w14:anchorId="0CEC0466" id="Rectangle 11" o:spid="_x0000_s1026" style="position:absolute;margin-left:97.4pt;margin-top:183.3pt;width:313.4pt;height:35.7pt;z-index:251661312;visibility:visible;mso-wrap-style:square;mso-wrap-distance-left:9pt;mso-wrap-distance-top:0;mso-wrap-distance-right:9pt;mso-wrap-distance-bottom:0;mso-position-horizontal:absolute;mso-position-horizontal-relative:text;mso-position-vertical:absolute;mso-position-vertical-relative:text;v-text-anchor:middle" o:gfxdata="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" filled="f" strokecolor="red" strokeweight="1pt"/>
+            </w:pict>
+          </mc:Fallback>
+        </mc:AlternateContent>
+      </w:r>
+      <w:r>
+        <w:rPr>
+          <w:noProof/>
+          <w:lang w:eastAsia="en-IN"/>
+        </w:rPr>
+        <w:drawing>
+          <wp:inline distT="0" distB="0" distL="0" distR="0" wp14:anchorId="4C7ECCE2" wp14:editId="115B241A">
+            <wp:extent cx="5731510" cy="3222625"/>
+            <wp:effectExtent l="0" t="0" r="2540" b="0"/>
+            <wp:docPr id="10" name="Picture 10"/>
+            <wp:cNvGraphicFramePr>
+              <a:graphicFrameLocks xmlns:a="http://schemas.openxmlformats.org/drawingml/2006/main" noChangeAspect="1"/>
+            </wp:cNvGraphicFramePr>
+            <a:graphic xmlns:a="http://schemas.openxmlformats.org/drawingml/2006/main">
+              <a:graphicData uri="http://schemas.openxmlformats.org/drawingml/2006/picture">
+                <pic:pic xmlns:pic="http://schemas.openxmlformats.org/drawingml/2006/picture">
+                  <pic:nvPicPr>
+                    <pic:cNvPr id="1" name=""/>
+                    <pic:cNvPicPr/>
+                  </pic:nvPicPr>
+                  <pic:blipFill>
+                    <a:blip r:embed="rId14"/>
+                    <a:stretch>
+                      <a:fillRect/>
+                    </a:stretch>
+                  </pic:blipFill>
+                  <pic:spPr>
+                    <a:xfrm>
+                      <a:off x="0" y="0"/>
+                      <a:ext cx="5731510" cy="3222625"/>
+                    </a:xfrm>
+                    <a:prstGeom prst="rect">
+                      <a:avLst/>
+                    </a:prstGeom>
+                  </pic:spPr>
+                </pic:pic>
+              </a:graphicData>
+            </a:graphic>
+          </wp:inline>
+        </w:drawing>
+      </w:r>
+    </w:p>
+    <w:p>
+      <w:pPr>
+        <w:pStyle w:val="ListParagraph"/>
+        <w:rPr>
+          <w:lang w:val="en-US"/>
+        </w:rPr>
+      </w:pPr>
+      <w:r>
+        <w:rPr>
+          <w:lang w:val="en-US"/>
+        </w:rPr>
+        <w:t xml:space="preserve">This token will be generated from </w:t>
+      </w:r>
+      <w:proofErr w:type="spellStart"/>
+      <w:r>
+        <w:rPr>
+          <w:lang w:val="en-US"/>
+        </w:rPr>
+        <w:t>sonarqube</w:t>
+      </w:r>
+      <w:proofErr w:type="spellEnd"/>
+      <w:r>
+        <w:rPr>
+          <w:lang w:val="en-US"/>
+        </w:rPr>
+        <w:t xml:space="preserve">:&gt; click on </w:t>
+      </w:r>
+      <w:proofErr w:type="spellStart"/>
+      <w:r>
+        <w:rPr>
+          <w:lang w:val="en-US"/>
+        </w:rPr>
+        <w:t>MyAccount</w:t>
+      </w:r>
+      <w:proofErr w:type="spellEnd"/>
+    </w:p>
+    <w:p>
+      <w:pPr>
+        <w:pStyle w:val="ListParagraph"/>
+        <w:rPr>
+          <w:lang w:val="en-US"/>
+        </w:rPr>
+      </w:pPr>
+      <w:r>
+        <w:rPr>
+          <w:noProof/>
+          <w:lang w:eastAsia="en-IN"/>
+        </w:rPr>
+        <w:drawing>
+          <wp:inline distT="0" distB="0" distL="0" distR="0" wp14:anchorId="5AA95D62" wp14:editId="23FC9D6F">
+            <wp:extent cx="5730697" cy="2681728"/>
+            <wp:effectExtent l="0" t="0" r="3810" b="4445"/>
+            <wp:docPr id="13" name="Picture 13"/>
+            <wp:cNvGraphicFramePr>
+              <a:graphicFrameLocks xmlns:a="http://schemas.openxmlformats.org/drawingml/2006/main" noChangeAspect="1"/>
+            </wp:cNvGraphicFramePr>
+            <a:graphic xmlns:a="http://schemas.openxmlformats.org/drawingml/2006/main">
+              <a:graphicData uri="http://schemas.openxmlformats.org/drawingml/2006/picture">
+                <pic:pic xmlns:pic="http://schemas.openxmlformats.org/drawingml/2006/picture">
+                  <pic:nvPicPr>
+                    <pic:cNvPr id="1" name=""/>
+                    <pic:cNvPicPr/>
+                  </pic:nvPicPr>
+                  <pic:blipFill rotWithShape="1">
+                    <a:blip r:embed="rId15"/>
+                    <a:srcRect t="5484" b="11288"/>
+                    <a:stretch/>
+                  </pic:blipFill>
+                  <pic:spPr bwMode="auto">
+                    <a:xfrm>
+                      <a:off x="0" y="0"/>
+                      <a:ext cx="5731510" cy="2682108"/>
+                    </a:xfrm>
+                    <a:prstGeom prst="rect">
+                      <a:avLst/>
+                    </a:prstGeom>
+                    <a:ln>
+                      <a:noFill/>
+                    </a:ln>
+                    <a:extLst>
+                      <a:ext uri="{53640926-AAD7-44D8-BBD7-CCE9431645EC}">
+                        <a14:shadowObscured xmlns:a14="http://schemas.microsoft.com/office/drawing/2010/main"/>
+                      </a:ext>
+                    </a:extLst>
+                  </pic:spPr>
+                </pic:pic>
+              </a:graphicData>
+            </a:graphic>
+          </wp:inline>
+        </w:drawing>
+      </w:r>
+    </w:p>
+    <w:p>
+      <w:pPr>
+        <w:pStyle w:val="ListParagraph"/>
+        <w:rPr>
+          <w:lang w:val="en-US"/>
+        </w:rPr>
+      </w:pPr>
+      <w:r>
+        <w:rPr>
+          <w:lang w:val="en-US"/>
+        </w:rPr>
+        <w:lastRenderedPageBreak/>
+        <w:t>Click on security tab and create your token &gt;</w:t>
+      </w:r>
+    </w:p>
+    <w:p>
+      <w:pPr>
+        <w:pStyle w:val="ListParagraph"/>
+        <w:rPr>
+          <w:lang w:val="en-US"/>
+        </w:rPr>
+      </w:pPr>
+      <w:r>
+        <w:rPr>
+          <w:noProof/>
+          <w:lang w:eastAsia="en-IN"/>
+        </w:rPr>
+        <w:drawing>
+          <wp:inline distT="0" distB="0" distL="0" distR="0" wp14:anchorId="1CDECB60" wp14:editId="7DFCC911">
+            <wp:extent cx="5731196" cy="1559859"/>
+            <wp:effectExtent l="0" t="0" r="3175" b="2540"/>
+            <wp:docPr id="14" name="Picture 14"/>
+            <wp:cNvGraphicFramePr>
+              <a:graphicFrameLocks xmlns:a="http://schemas.openxmlformats.org/drawingml/2006/main" noChangeAspect="1"/>
+            </wp:cNvGraphicFramePr>
+            <a:graphic xmlns:a="http://schemas.openxmlformats.org/drawingml/2006/main">
+              <a:graphicData uri="http://schemas.openxmlformats.org/drawingml/2006/picture">
+                <pic:pic xmlns:pic="http://schemas.openxmlformats.org/drawingml/2006/picture">
+                  <pic:nvPicPr>
+                    <pic:cNvPr id="1" name=""/>
+                    <pic:cNvPicPr/>
+                  </pic:nvPicPr>
+                  <pic:blipFill rotWithShape="1">
+                    <a:blip r:embed="rId16"/>
+                    <a:srcRect t="30282" b="21312"/>
+                    <a:stretch/>
+                  </pic:blipFill>
+                  <pic:spPr bwMode="auto">
+                    <a:xfrm>
+                      <a:off x="0" y="0"/>
+                      <a:ext cx="5731510" cy="1559944"/>
+                    </a:xfrm>
+                    <a:prstGeom prst="rect">
+                      <a:avLst/>
+                    </a:prstGeom>
+                    <a:ln>
+                      <a:noFill/>
+                    </a:ln>
+                    <a:extLst>
+                      <a:ext uri="{53640926-AAD7-44D8-BBD7-CCE9431645EC}">
+                        <a14:shadowObscured xmlns:a14="http://schemas.microsoft.com/office/drawing/2010/main"/>
+                      </a:ext>
+                    </a:extLst>
+                  </pic:spPr>
+                </pic:pic>
+              </a:graphicData>
+            </a:graphic>
+          </wp:inline>
+        </w:drawing>
+      </w:r>
+    </w:p>
+    <w:p>
+      <w:pPr>
+        <w:pStyle w:val="ListParagraph"/>
+        <w:rPr>
+          <w:lang w:val="en-US"/>
+        </w:rPr>
+      </w:pPr>
+      <w:proofErr w:type="spellStart"/>
+      <w:r>
+        <w:rPr>
+          <w:lang w:val="en-US"/>
+        </w:rPr>
+        <w:t>Genrate</w:t>
+      </w:r>
+      <w:proofErr w:type="spellEnd"/>
+      <w:r>
+        <w:rPr>
+          <w:lang w:val="en-US"/>
+        </w:rPr>
+        <w:t xml:space="preserve"> token &gt;</w:t>
+      </w:r>
+    </w:p>
+    <w:p>
+      <w:pPr>
+        <w:pStyle w:val="ListParagraph"/>
+        <w:rPr>
+          <w:lang w:val="en-US"/>
+        </w:rPr>
+      </w:pPr>
+      <w:r>
+        <w:rPr>
+          <w:noProof/>
+          <w:lang w:eastAsia="en-IN"/>
+        </w:rPr>
+        <w:drawing>
+          <wp:inline distT="0" distB="0" distL="0" distR="0" wp14:anchorId="3399AF7E" wp14:editId="2F15C8F2">
+            <wp:extent cx="5730443" cy="1967112"/>
+            <wp:effectExtent l="0" t="0" r="3810" b="0"/>
+            <wp:docPr id="15" name="Picture 15"/>
+            <wp:cNvGraphicFramePr>
+              <a:graphicFrameLocks xmlns:a="http://schemas.openxmlformats.org/drawingml/2006/main" noChangeAspect="1"/>
+            </wp:cNvGraphicFramePr>
+            <a:graphic xmlns:a="http://schemas.openxmlformats.org/drawingml/2006/main">
+              <a:graphicData uri="http://schemas.openxmlformats.org/drawingml/2006/picture">
+                <pic:pic xmlns:pic="http://schemas.openxmlformats.org/drawingml/2006/picture">
+                  <pic:nvPicPr>
+                    <pic:cNvPr id="1" name=""/>
+                    <pic:cNvPicPr/>
+                  </pic:nvPicPr>
+                  <pic:blipFill rotWithShape="1">
+                    <a:blip r:embed="rId17"/>
+                    <a:srcRect l="670" t="23845" r="-670" b="15103"/>
+                    <a:stretch/>
+                  </pic:blipFill>
+                  <pic:spPr bwMode="auto">
+                    <a:xfrm>
+                      <a:off x="0" y="0"/>
+                      <a:ext cx="5731510" cy="1967478"/>
+                    </a:xfrm>
+                    <a:prstGeom prst="rect">
+                      <a:avLst/>
+                    </a:prstGeom>
+                    <a:ln>
+                      <a:noFill/>
+                    </a:ln>
+                    <a:extLst>
+                      <a:ext uri="{53640926-AAD7-44D8-BBD7-CCE9431645EC}">
+                        <a14:shadowObscured xmlns:a14="http://schemas.microsoft.com/office/drawing/2010/main"/>
+                      </a:ext>
+                    </a:extLst>
+                  </pic:spPr>
+                </pic:pic>
+              </a:graphicData>
+            </a:graphic>
+          </wp:inline>
+        </w:drawing>
+      </w:r>
+    </w:p>
+    <w:p>
+      <w:pPr>
+        <w:pStyle w:val="ListParagraph"/>
+        <w:rPr>
+          <w:lang w:val="en-US"/>
+        </w:rPr>
+      </w:pPr>
+      <w:r>
+        <w:rPr>
+          <w:lang w:val="en-US"/>
+        </w:rPr>
+        <w:t>Copy this token and past it to the Jenkins&gt; secret text</w:t>
+      </w:r>
+    </w:p>
+    <w:p>
+      <w:pPr>
+        <w:pStyle w:val="ListParagraph"/>
+        <w:rPr>
+          <w:lang w:val="en-US"/>
+        </w:rPr>
+      </w:pPr>
+      <w:r>
+        <w:rPr>
+          <w:noProof/>
+          <w:lang w:eastAsia="en-IN"/>
+        </w:rPr>
+        <w:drawing>
+          <wp:inline distT="0" distB="0" distL="0" distR="0" wp14:anchorId="4653C752" wp14:editId="171265CA">
+            <wp:extent cx="4026434" cy="1274992"/>
+            <wp:effectExtent l="0" t="0" r="0" b="1905"/>
+            <wp:docPr id="18" name="Picture 18"/>
+            <wp:cNvGraphicFramePr>
+              <a:graphicFrameLocks xmlns:a="http://schemas.openxmlformats.org/drawingml/2006/main" noChangeAspect="1"/>
+            </wp:cNvGraphicFramePr>
+            <a:graphic xmlns:a="http://schemas.openxmlformats.org/drawingml/2006/main">
+              <a:graphicData uri="http://schemas.openxmlformats.org/drawingml/2006/picture">
+                <pic:pic xmlns:pic="http://schemas.openxmlformats.org/drawingml/2006/picture">
+                  <pic:nvPicPr>
+                    <pic:cNvPr id="1" name=""/>
+                    <pic:cNvPicPr/>
+                  </pic:nvPicPr>
+                  <pic:blipFill rotWithShape="1">
+                    <a:blip r:embed="rId18"/>
+                    <a:srcRect l="11941" t="47449" r="17754" b="12956"/>
+                    <a:stretch/>
+                  </pic:blipFill>
+                  <pic:spPr bwMode="auto">
+                    <a:xfrm>
+                      <a:off x="0" y="0"/>
+                      <a:ext cx="4029604" cy="1275996"/>
+                    </a:xfrm>
+                    <a:prstGeom prst="rect">
+                      <a:avLst/>
+                    </a:prstGeom>
+                    <a:ln>
+                      <a:noFill/>
+                    </a:ln>
+                    <a:extLst>
+                      <a:ext uri="{53640926-AAD7-44D8-BBD7-CCE9431645EC}">
+                        <a14:shadowObscured xmlns:a14="http://schemas.microsoft.com/office/drawing/2010/main"/>
+                      </a:ext>
+                    </a:extLst>
+                  </pic:spPr>
+                </pic:pic>
+              </a:graphicData>
+            </a:graphic>
+          </wp:inline>
+        </w:drawing>
+      </w:r>
+    </w:p>
+    <w:p>
+      <w:pPr>
+        <w:pStyle w:val="ListParagraph"/>
+        <w:rPr>
+          <w:lang w:val="en-US"/>
+        </w:rPr>
+      </w:pPr>
+      <w:r>
+        <w:rPr>
+          <w:lang w:val="en-US"/>
+        </w:rPr>
+        <w:t>Give the unique name</w:t>
+      </w:r>
+      <w:r>
+        <w:rPr>
+          <w:lang w:val="en-US"/>
+        </w:rPr>
+        <w:t>: MY_SONAR_TOKEN</w:t>
+      </w:r>
+    </w:p>
+    <w:p>
+      <w:pPr>
+        <w:pStyle w:val="ListParagraph"/>
+        <w:rPr>
+          <w:lang w:val="en-US"/>
+        </w:rPr>
+      </w:pPr>
+      <w:r>
+        <w:rPr>
+          <w:noProof/>
+          <w:lang w:eastAsia="en-IN"/>
+        </w:rPr>
+        <w:drawing>
+          <wp:inline distT="0" distB="0" distL="0" distR="0" wp14:anchorId="0F60219A" wp14:editId="3824237B">
+            <wp:extent cx="4103274" cy="1812925"/>
+            <wp:effectExtent l="0" t="0" r="0" b="0"/>
+            <wp:docPr id="19" name="Picture 19"/>
+            <wp:cNvGraphicFramePr>
+              <a:graphicFrameLocks xmlns:a="http://schemas.openxmlformats.org/drawingml/2006/main" noChangeAspect="1"/>
+            </wp:cNvGraphicFramePr>
+            <a:graphic xmlns:a="http://schemas.openxmlformats.org/drawingml/2006/main">
+              <a:graphicData uri="http://schemas.openxmlformats.org/drawingml/2006/picture">
+                <pic:pic xmlns:pic="http://schemas.openxmlformats.org/drawingml/2006/picture">
+                  <pic:nvPicPr>
+                    <pic:cNvPr id="1" name=""/>
+                    <pic:cNvPicPr/>
+                  </pic:nvPicPr>
+                  <pic:blipFill rotWithShape="1">
+                    <a:blip r:embed="rId19"/>
+                    <a:srcRect l="12603" t="23129" r="15781" b="20595"/>
+                    <a:stretch/>
+                  </pic:blipFill>
+                  <pic:spPr bwMode="auto">
+                    <a:xfrm>
+                      <a:off x="0" y="0"/>
+                      <a:ext cx="4104693" cy="1813552"/>
+                    </a:xfrm>
+                    <a:prstGeom prst="rect">
+                      <a:avLst/>
+                    </a:prstGeom>
+                    <a:ln>
+                      <a:noFill/>
+                    </a:ln>
+                    <a:extLst>
+                      <a:ext uri="{53640926-AAD7-44D8-BBD7-CCE9431645EC}">
+                        <a14:shadowObscured xmlns:a14="http://schemas.microsoft.com/office/drawing/2010/main"/>
+                      </a:ext>
+                    </a:extLst>
+                  </pic:spPr>
+                </pic:pic>
+              </a:graphicData>
+            </a:graphic>
+          </wp:inline>
+        </w:drawing>
+      </w:r>
+    </w:p>
+    <w:p>
+      <w:pPr>
+        <w:pStyle w:val="ListParagraph"/>
+        <w:rPr>
+          <w:lang w:val="en-US"/>
+        </w:rPr>
+      </w:pPr>
+      <w:r>
+        <w:rPr>
+          <w:lang w:val="en-US"/>
+        </w:rPr>
+        <w:t>Click on Save and Apply</w:t>
+      </w:r>
+    </w:p>
+    <w:p>
+      <w:pPr>
+        <w:pStyle w:val="ListParagraph"/>
+        <w:rPr>
+          <w:lang w:val="en-US"/>
+        </w:rPr>
+      </w:pPr>
+    </w:p>
+    <w:p>
+      <w:pPr>
+        <w:pStyle w:val="ListParagraph"/>
+        <w:pBdr>
+          <w:bottom w:val="single" w:sz="12" w:space="1" w:color="auto"/>
+        </w:pBdr>
+        <w:rPr>
+          <w:lang w:val="en-US"/>
+        </w:rPr>
+      </w:pPr>
+      <w:r>
+        <w:rPr>
+          <w:lang w:val="en-US"/>
+        </w:rPr>
+        <w:t>All set with integration</w:t>
+      </w:r>
+    </w:p>
+    <w:p>
+      <w:pPr>
+        <w:pStyle w:val="ListParagraph"/>
+        <w:rPr>
+          <w:lang w:val="en-US"/>
+        </w:rPr>
+      </w:pPr>
+    </w:p>
+    <w:p>
+      <w:pPr>
+        <w:pStyle w:val="ListParagraph"/>
+        <w:rPr>
+          <w:lang w:val="en-US"/>
+        </w:rPr>
+      </w:pPr>
+    </w:p>
+    <w:p>
+      <w:pPr>
+        <w:pStyle w:val="ListParagraph"/>
+        <w:rPr>
+          <w:lang w:val="en-US"/>
+        </w:rPr>
+      </w:pPr>
+    </w:p>
+    <w:p>
+      <w:pPr>
+        <w:pStyle w:val="ListParagraph"/>
+        <w:rPr>
+          <w:lang w:val="en-US"/>
+        </w:rPr>
+      </w:pPr>
+    </w:p>
+    <w:p>
+      <w:pPr>
+        <w:rPr>
+          <w:lang w:val="en-US"/>
+        </w:rPr>
+      </w:pPr>
+      <w:r>
+        <w:rPr>
+          <w:lang w:val="en-US"/>
+        </w:rPr>
+        <w:lastRenderedPageBreak/>
+        <w:t>Create new pipeline&gt;</w:t>
+      </w:r>
+      <w:r>
+        <w:rPr>
+          <w:lang w:val="en-US"/>
+        </w:rPr>
+        <w:t xml:space="preserve"> add the below pipeline</w:t>
+      </w:r>
+    </w:p>
+    <w:p>
+      <w:pPr>
+        <w:rPr>
+          <w:lang w:val="en-US"/>
+        </w:rPr>
+      </w:pPr>
+      <w:r>
+        <w:rPr>
+          <w:lang w:val="en-US"/>
+        </w:rPr>
+        <w:t>pipeline {</w:t>
+      </w:r>
+    </w:p>
+    <w:p>
+      <w:pPr>
+        <w:rPr>
+          <w:lang w:val="en-US"/>
+        </w:rPr>
+      </w:pPr>
+      <w:r>
+        <w:rPr>
+          <w:lang w:val="en-US"/>
+        </w:rPr>
+        <w:t xml:space="preserve">    agent any</w:t>
+      </w:r>
+    </w:p>
+    <w:p>
+      <w:pPr>
+        <w:rPr>
+          <w:lang w:val="en-US"/>
+        </w:rPr>
+      </w:pPr>
+    </w:p>
+    <w:p>
+      <w:pPr>
+        <w:rPr>
+          <w:lang w:val="en-US"/>
+        </w:rPr>
+      </w:pPr>
+      <w:r>
+        <w:rPr>
+          <w:lang w:val="en-US"/>
+        </w:rPr>
+        <w:t xml:space="preserve">    environment {</w:t>
+      </w:r>
+    </w:p>
+    <w:p>
+      <w:pPr>
+        <w:rPr>
+          <w:lang w:val="en-US"/>
+        </w:rPr>
+      </w:pPr>
+      <w:r>
+        <w:rPr>
+          <w:lang w:val="en-US"/>
+        </w:rPr>
+        <w:t xml:space="preserve">        SONARQUBE_ENV = '</w:t>
+      </w:r>
+      <w:proofErr w:type="spellStart"/>
+      <w:r>
+        <w:rPr>
+          <w:lang w:val="en-US"/>
+        </w:rPr>
+        <w:t>MySonar</w:t>
+      </w:r>
+      <w:proofErr w:type="spellEnd"/>
+      <w:r>
+        <w:rPr>
+          <w:lang w:val="en-US"/>
+        </w:rPr>
+        <w:t>'                  // Jenkins → Manage Jenkins → Configure System</w:t>
+      </w:r>
+    </w:p>
+    <w:p>
+      <w:pPr>
+        <w:rPr>
+          <w:lang w:val="en-US"/>
+        </w:rPr>
+      </w:pPr>
+      <w:r>
+        <w:rPr>
+          <w:lang w:val="en-US"/>
+        </w:rPr>
+        <w:t xml:space="preserve">        SONAR_TOKEN = credentials('MY_SONAR_TOKEN</w:t>
+      </w:r>
+      <w:proofErr w:type="gramStart"/>
+      <w:r>
+        <w:rPr>
+          <w:lang w:val="en-US"/>
+        </w:rPr>
+        <w:t xml:space="preserve">')   </w:t>
+      </w:r>
+      <w:proofErr w:type="gramEnd"/>
+      <w:r>
+        <w:rPr>
+          <w:lang w:val="en-US"/>
+        </w:rPr>
+        <w:t>// From Jenkins Credentials store</w:t>
+      </w:r>
+    </w:p>
+    <w:p>
+      <w:pPr>
+        <w:rPr>
+          <w:lang w:val="en-US"/>
+        </w:rPr>
+      </w:pPr>
+      <w:r>
+        <w:rPr>
+          <w:lang w:val="en-US"/>
+        </w:rPr>
+        <w:t xml:space="preserve">        </w:t>
+      </w:r>
+    </w:p>
+    <w:p>
+      <w:pPr>
+        <w:rPr>
+          <w:lang w:val="en-US"/>
+        </w:rPr>
+      </w:pPr>
+      <w:r>
+        <w:rPr>
+          <w:lang w:val="en-US"/>
+        </w:rPr>
+        <w:t xml:space="preserve">    }</w:t>
+      </w:r>
+    </w:p>
+    <w:p>
+      <w:pPr>
+        <w:rPr>
+          <w:lang w:val="en-US"/>
+        </w:rPr>
+      </w:pPr>
+    </w:p>
+    <w:p>
+      <w:pPr>
+        <w:rPr>
+          <w:lang w:val="en-US"/>
+        </w:rPr>
+      </w:pPr>
+      <w:r>
+        <w:rPr>
+          <w:lang w:val="en-US"/>
+        </w:rPr>
+        <w:t xml:space="preserve">    stages {</w:t>
+      </w:r>
+    </w:p>
+    <w:p>
+      <w:pPr>
+        <w:rPr>
+          <w:lang w:val="en-US"/>
+        </w:rPr>
+      </w:pPr>
+      <w:r>
+        <w:rPr>
+          <w:lang w:val="en-US"/>
+        </w:rPr>
+        <w:t xml:space="preserve">        stage('Checkout') {</w:t>
+      </w:r>
+    </w:p>
+    <w:p>
+      <w:pPr>
+        <w:rPr>
+          <w:lang w:val="en-US"/>
+        </w:rPr>
+      </w:pPr>
+      <w:r>
+        <w:rPr>
+          <w:lang w:val="en-US"/>
+        </w:rPr>
+        <w:t xml:space="preserve">            steps {</w:t>
+      </w:r>
+    </w:p>
+    <w:p>
+      <w:pPr>
+        <w:rPr>
+          <w:lang w:val="en-US"/>
+        </w:rPr>
+      </w:pPr>
+      <w:r>
+        <w:rPr>
+          <w:lang w:val="en-US"/>
+        </w:rPr>
+        <w:t xml:space="preserve">                </w:t>
+      </w:r>
+      <w:proofErr w:type="spellStart"/>
+      <w:r>
+        <w:rPr>
+          <w:lang w:val="en-US"/>
+        </w:rPr>
+        <w:t>git</w:t>
+      </w:r>
+      <w:proofErr w:type="spellEnd"/>
+      <w:r>
+        <w:rPr>
+          <w:lang w:val="en-US"/>
+        </w:rPr>
+        <w:t xml:space="preserve"> url: 'https://github.com/Nikunj-Java/</w:t>
+      </w:r>
+      <w:proofErr w:type="spellStart"/>
+      <w:r>
+        <w:rPr>
+          <w:lang w:val="en-US"/>
+        </w:rPr>
+        <w:t>Sonar_Python.git</w:t>
+      </w:r>
+      <w:proofErr w:type="spellEnd"/>
+      <w:r>
+        <w:rPr>
+          <w:lang w:val="en-US"/>
+        </w:rPr>
+        <w:t>', branch: 'main'</w:t>
+      </w:r>
+    </w:p>
+    <w:p>
+      <w:pPr>
+        <w:rPr>
+          <w:lang w:val="en-US"/>
+        </w:rPr>
+      </w:pPr>
+      <w:r>
+        <w:rPr>
+          <w:lang w:val="en-US"/>
+        </w:rPr>
+        <w:t xml:space="preserve">            }</w:t>
+      </w:r>
+    </w:p>
+    <w:p>
+      <w:pPr>
+        <w:rPr>
+          <w:lang w:val="en-US"/>
+        </w:rPr>
+      </w:pPr>
+      <w:r>
+        <w:rPr>
+          <w:lang w:val="en-US"/>
+        </w:rPr>
+        <w:t xml:space="preserve">        }</w:t>
+      </w:r>
+    </w:p>
+    <w:p>
+      <w:pPr>
+        <w:rPr>
+          <w:lang w:val="en-US"/>
+        </w:rPr>
+      </w:pPr>
+    </w:p>
+    <w:p>
+      <w:pPr>
+        <w:rPr>
+          <w:lang w:val="en-US"/>
+        </w:rPr>
+      </w:pPr>
+      <w:r>
+        <w:rPr>
+          <w:lang w:val="en-US"/>
+        </w:rPr>
+        <w:t xml:space="preserve">        </w:t>
+      </w:r>
+      <w:proofErr w:type="gramStart"/>
+      <w:r>
+        <w:rPr>
+          <w:lang w:val="en-US"/>
+        </w:rPr>
+        <w:t>stage(</w:t>
+      </w:r>
+      <w:proofErr w:type="gramEnd"/>
+      <w:r>
+        <w:rPr>
+          <w:lang w:val="en-US"/>
+        </w:rPr>
+        <w:t>'</w:t>
+      </w:r>
+      <w:proofErr w:type="spellStart"/>
+      <w:r>
+        <w:rPr>
+          <w:lang w:val="en-US"/>
+        </w:rPr>
+        <w:t>SonarQube</w:t>
+      </w:r>
+      <w:proofErr w:type="spellEnd"/>
+      <w:r>
+        <w:rPr>
+          <w:lang w:val="en-US"/>
+        </w:rPr>
+        <w:t xml:space="preserve"> Analysis') {</w:t>
+      </w:r>
+    </w:p>
+    <w:p>
+      <w:pPr>
+        <w:rPr>
+          <w:lang w:val="en-US"/>
+        </w:rPr>
+      </w:pPr>
+      <w:r>
+        <w:rPr>
+          <w:lang w:val="en-US"/>
+        </w:rPr>
+        <w:t xml:space="preserve">            steps {</w:t>
+      </w:r>
+    </w:p>
+    <w:p>
+      <w:pPr>
+        <w:rPr>
+          <w:lang w:val="en-US"/>
+        </w:rPr>
+      </w:pPr>
+      <w:r>
+        <w:rPr>
+          <w:lang w:val="en-US"/>
+        </w:rPr>
+        <w:t xml:space="preserve">                </w:t>
+      </w:r>
+      <w:proofErr w:type="spellStart"/>
+      <w:r>
+        <w:rPr>
+          <w:lang w:val="en-US"/>
+        </w:rPr>
+        <w:t>withSonarQubeEnv</w:t>
+      </w:r>
+      <w:proofErr w:type="spellEnd"/>
+      <w:r>
+        <w:rPr>
+          <w:lang w:val="en-US"/>
+        </w:rPr>
+        <w:t>("${SONARQUBE_ENV}") {</w:t>
+      </w:r>
+    </w:p>
+    <w:p>
+      <w:pPr>
+        <w:rPr>
+          <w:lang w:val="en-US"/>
+        </w:rPr>
+      </w:pPr>
+      <w:r>
+        <w:rPr>
+          <w:lang w:val="en-US"/>
+        </w:rPr>
+        <w:t xml:space="preserve">                    </w:t>
+      </w:r>
+      <w:proofErr w:type="spellStart"/>
+      <w:r>
+        <w:rPr>
+          <w:lang w:val="en-US"/>
+        </w:rPr>
+        <w:t>sh</w:t>
+      </w:r>
+      <w:proofErr w:type="spellEnd"/>
+      <w:r>
+        <w:rPr>
+          <w:lang w:val="en-US"/>
+        </w:rPr>
+        <w:t xml:space="preserve"> '''</w:t>
+      </w:r>
+    </w:p>
+    <w:p>
+      <w:pPr>
+        <w:rPr>
+          <w:lang w:val="en-US"/>
+        </w:rPr>
+      </w:pPr>
+      <w:r>
+        <w:rPr>
+          <w:lang w:val="en-US"/>
+        </w:rPr>
+        <w:t xml:space="preserve">                        /opt/sonar-scanner/bin/sonar-scanner \</w:t>
+      </w:r>
+    </w:p>
+    <w:p>
+      <w:pPr>
+        <w:rPr>
+          <w:lang w:val="en-US"/>
+        </w:rPr>
+      </w:pPr>
+      <w:r>
+        <w:rPr>
+          <w:lang w:val="en-US"/>
+        </w:rPr>
+        <w:t xml:space="preserve">                        -</w:t>
+      </w:r>
+      <w:proofErr w:type="spellStart"/>
+      <w:r>
+        <w:rPr>
+          <w:lang w:val="en-US"/>
+        </w:rPr>
+        <w:t>Dsonar.projectKey</w:t>
+      </w:r>
+      <w:proofErr w:type="spellEnd"/>
+      <w:r>
+        <w:rPr>
+          <w:lang w:val="en-US"/>
+        </w:rPr>
+        <w:t>=</w:t>
+      </w:r>
+      <w:proofErr w:type="spellStart"/>
+      <w:r>
+        <w:rPr>
+          <w:lang w:val="en-US"/>
+        </w:rPr>
+        <w:t>Sonar_Python</w:t>
+      </w:r>
+      <w:proofErr w:type="spellEnd"/>
+      <w:r>
+        <w:rPr>
+          <w:lang w:val="en-US"/>
+        </w:rPr>
+        <w:t xml:space="preserve"> \</w:t>
+      </w:r>
+    </w:p>
+    <w:p>
+      <w:pPr>
+        <w:rPr>
+          <w:lang w:val="en-US"/>
+        </w:rPr>
+      </w:pPr>
+      <w:r>
+        <w:rPr>
+          <w:lang w:val="en-US"/>
+        </w:rPr>
+        <w:t xml:space="preserve">                        -</w:t>
+      </w:r>
+      <w:proofErr w:type="spellStart"/>
+      <w:r>
+        <w:rPr>
+          <w:lang w:val="en-US"/>
+        </w:rPr>
+        <w:t>Dsonar.sources</w:t>
+      </w:r>
+      <w:proofErr w:type="spellEnd"/>
+      <w:r>
+        <w:rPr>
+          <w:lang w:val="en-US"/>
+        </w:rPr>
+        <w:t>=app \</w:t>
+      </w:r>
+    </w:p>
+    <w:p>
+      <w:pPr>
+        <w:rPr>
+          <w:lang w:val="en-US"/>
+        </w:rPr>
+      </w:pPr>
+      <w:r>
+        <w:rPr>
+          <w:lang w:val="en-US"/>
+        </w:rPr>
+        <w:t xml:space="preserve">                        -</w:t>
+      </w:r>
+      <w:proofErr w:type="spellStart"/>
+      <w:r>
+        <w:rPr>
+          <w:lang w:val="en-US"/>
+        </w:rPr>
+        <w:t>Dsonat.tests</w:t>
+      </w:r>
+      <w:proofErr w:type="spellEnd"/>
+      <w:r>
+        <w:rPr>
+          <w:lang w:val="en-US"/>
+        </w:rPr>
+        <w:t>=tests \</w:t>
+      </w:r>
+    </w:p>
+    <w:p>
+      <w:pPr>
+        <w:rPr>
+          <w:lang w:val="en-US"/>
+        </w:rPr>
+      </w:pPr>
+      <w:r>
+        <w:rPr>
+          <w:lang w:val="en-US"/>
+        </w:rPr>
+        <w:t xml:space="preserve">                        -</w:t>
+      </w:r>
+      <w:proofErr w:type="spellStart"/>
+      <w:proofErr w:type="gramStart"/>
+      <w:r>
+        <w:rPr>
+          <w:lang w:val="en-US"/>
+        </w:rPr>
+        <w:t>Dsonar.python.version</w:t>
+      </w:r>
+      <w:proofErr w:type="spellEnd"/>
+      <w:proofErr w:type="gramEnd"/>
+      <w:r>
+        <w:rPr>
+          <w:lang w:val="en-US"/>
+        </w:rPr>
+        <w:t>=3.10 \</w:t>
+      </w:r>
+    </w:p>
+    <w:p>
+      <w:pPr>
+        <w:rPr>
+          <w:lang w:val="en-US"/>
+        </w:rPr>
+      </w:pPr>
+      <w:r>
+        <w:rPr>
+          <w:lang w:val="en-US"/>
+        </w:rPr>
+        <w:t xml:space="preserve">                        -</w:t>
+      </w:r>
+      <w:proofErr w:type="spellStart"/>
+      <w:r>
+        <w:rPr>
+          <w:lang w:val="en-US"/>
+        </w:rPr>
+        <w:t>Dsonar.login</w:t>
+      </w:r>
+      <w:proofErr w:type="spellEnd"/>
+      <w:r>
+        <w:rPr>
+          <w:lang w:val="en-US"/>
+        </w:rPr>
+        <w:t>=${MY_SONAR_TOKEN}</w:t>
+      </w:r>
+    </w:p>
+    <w:p>
+      <w:pPr>
+        <w:rPr>
+          <w:lang w:val="en-US"/>
+        </w:rPr>
+      </w:pPr>
+      <w:r>
+        <w:rPr>
+          <w:lang w:val="en-US"/>
+        </w:rPr>
+        <w:t xml:space="preserve">                    '''</w:t>
+      </w:r>
+    </w:p>
+    <w:p>
+      <w:pPr>
+        <w:rPr>
+          <w:lang w:val="en-US"/>
+        </w:rPr>
+      </w:pPr>
+      <w:r>
+        <w:rPr>
+          <w:lang w:val="en-US"/>
+        </w:rPr>
+        <w:t xml:space="preserve">                }</w:t>
+      </w:r>
+    </w:p>
+    <w:p>
+      <w:pPr>
+        <w:rPr>
+          <w:lang w:val="en-US"/>
+        </w:rPr>
+      </w:pPr>
+      <w:r>
+        <w:rPr>
+          <w:lang w:val="en-US"/>
+        </w:rPr>
+        <w:t xml:space="preserve">            }</w:t>
+      </w:r>
+    </w:p>
+    <w:p>
+      <w:pPr>
+        <w:rPr>
+          <w:lang w:val="en-US"/>
+        </w:rPr>
+      </w:pPr>
+      <w:r>
+        <w:rPr>
+          <w:lang w:val="en-US"/>
+        </w:rPr>
+        <w:t xml:space="preserve">        }</w:t>
+      </w:r>
+    </w:p>
+    <w:p>
+      <w:pPr>
+        <w:rPr>
+          <w:lang w:val="en-US"/>
+        </w:rPr>
+      </w:pPr>
+    </w:p>
+    <w:p>
+      <w:pPr>
+        <w:rPr>
+          <w:lang w:val="en-US"/>
+        </w:rPr>
+      </w:pPr>
+      <w:r>
+        <w:rPr>
+          <w:lang w:val="en-US"/>
+        </w:rPr>
+        <w:t xml:space="preserve">        </w:t>
+      </w:r>
+      <w:proofErr w:type="gramStart"/>
+      <w:r>
+        <w:rPr>
+          <w:lang w:val="en-US"/>
+        </w:rPr>
+        <w:t>stage(</w:t>
+      </w:r>
+      <w:proofErr w:type="gramEnd"/>
+      <w:r>
+        <w:rPr>
+          <w:lang w:val="en-US"/>
+        </w:rPr>
+        <w:t>'Quality Gate') {</w:t>
+      </w:r>
+    </w:p>
+    <w:p>
+      <w:pPr>
+        <w:rPr>
+          <w:lang w:val="en-US"/>
+        </w:rPr>
+      </w:pPr>
+      <w:r>
+        <w:rPr>
+          <w:lang w:val="en-US"/>
+        </w:rPr>
+        <w:t xml:space="preserve">            steps {</w:t>
+      </w:r>
+    </w:p>
+    <w:p>
+      <w:pPr>
+        <w:rPr>
+          <w:lang w:val="en-US"/>
+        </w:rPr>
+      </w:pPr>
+      <w:r>
+        <w:rPr>
+          <w:lang w:val="en-US"/>
+        </w:rPr>
+        <w:t xml:space="preserve">                </w:t>
+      </w:r>
+      <w:proofErr w:type="gramStart"/>
+      <w:r>
+        <w:rPr>
+          <w:lang w:val="en-US"/>
+        </w:rPr>
+        <w:t>timeout(</w:t>
+      </w:r>
+      <w:proofErr w:type="gramEnd"/>
+      <w:r>
+        <w:rPr>
+          <w:lang w:val="en-US"/>
+        </w:rPr>
+        <w:t>time: 2, unit: 'MINUTES') {</w:t>
+      </w:r>
+    </w:p>
+    <w:p>
+      <w:pPr>
+        <w:rPr>
+          <w:lang w:val="en-US"/>
+        </w:rPr>
+      </w:pPr>
+      <w:r>
+        <w:rPr>
+          <w:lang w:val="en-US"/>
+        </w:rPr>
+        <w:t xml:space="preserve">                    </w:t>
+      </w:r>
+      <w:proofErr w:type="spellStart"/>
+      <w:r>
+        <w:rPr>
+          <w:lang w:val="en-US"/>
+        </w:rPr>
+        <w:t>waitForQualityGate</w:t>
+      </w:r>
+      <w:proofErr w:type="spellEnd"/>
+      <w:r>
+        <w:rPr>
+          <w:lang w:val="en-US"/>
+        </w:rPr>
+        <w:t xml:space="preserve"> </w:t>
+      </w:r>
+      <w:proofErr w:type="spellStart"/>
+      <w:r>
+        <w:rPr>
+          <w:lang w:val="en-US"/>
+        </w:rPr>
+        <w:t>abortPipeline</w:t>
+      </w:r>
+      <w:proofErr w:type="spellEnd"/>
+      <w:r>
+        <w:rPr>
+          <w:lang w:val="en-US"/>
+        </w:rPr>
+        <w:t>: true</w:t>
+      </w:r>
+    </w:p>
+    <w:p>
+      <w:pPr>
+        <w:rPr>
+          <w:lang w:val="en-US"/>
+        </w:rPr>
+      </w:pPr>
+      <w:r>
+        <w:rPr>
+          <w:lang w:val="en-US"/>
+        </w:rPr>
+        <w:t xml:space="preserve">                }</w:t>
+      </w:r>
+    </w:p>
+    <w:p>
+      <w:pPr>
+        <w:rPr>
+          <w:lang w:val="en-US"/>
+        </w:rPr>
+      </w:pPr>
+      <w:r>
+        <w:rPr>
+          <w:lang w:val="en-US"/>
+        </w:rPr>
+        <w:t xml:space="preserve">            }</w:t>
+      </w:r>
+    </w:p>
+    <w:p>
+      <w:pPr>
+        <w:rPr>
+          <w:lang w:val="en-US"/>
+        </w:rPr>
+      </w:pPr>
+      <w:r>
+        <w:rPr>
+          <w:lang w:val="en-US"/>
+        </w:rPr>
+        <w:t xml:space="preserve">        }</w:t>
+      </w:r>
+    </w:p>
+    <w:p>
+      <w:pPr>
+        <w:rPr>
+          <w:lang w:val="en-US"/>
+        </w:rPr>
+      </w:pPr>
+      <w:r>
+        <w:rPr>
+          <w:lang w:val="en-US"/>
+        </w:rPr>
+        <w:t xml:space="preserve">    }</w:t>
+      </w:r>
+    </w:p>
+    <w:p>
+      <w:pPr>
+        <w:rPr>
+          <w:lang w:val="en-US"/>
+        </w:rPr>
+      </w:pPr>
+      <w:r>
+        <w:rPr>
+          <w:lang w:val="en-US"/>
+        </w:rPr>
+        <w:t>}</w:t>
+      </w:r>
+    </w:p>
+    <w:p>
+      <w:pPr>
+        <w:rPr>
+          <w:lang w:val="en-US"/>
+        </w:rPr>
+      </w:pPr>
+    </w:p>
+    <w:p>
+      <w:pPr>
+        <w:rPr>
+          <w:lang w:val="en-US"/>
+        </w:rPr>
+      </w:pPr>
+      <w:r>
+        <w:rPr>
+          <w:lang w:val="en-US"/>
+        </w:rPr>
+        <w:t>Build and configure</w:t>
+      </w:r>
+    </w:p>
+    <w:p>
+      <w:pPr>
+        <w:rPr>
+          <w:lang w:val="en-US"/>
+        </w:rPr>
+      </w:pPr>
+      <w:r>
+        <w:rPr>
+          <w:noProof/>
+          <w:lang w:eastAsia="en-IN"/>
+        </w:rPr>
+        <w:drawing>
+          <wp:inline distT="0" distB="0" distL="0" distR="0" wp14:anchorId="4D0DBD6D" wp14:editId="79C9E4E2">
+            <wp:extent cx="5730914" cy="2405103"/>
+            <wp:effectExtent l="0" t="0" r="3175" b="0"/>
+            <wp:docPr id="20" name="Picture 20"/>
+            <wp:cNvGraphicFramePr>
+              <a:graphicFrameLocks xmlns:a="http://schemas.openxmlformats.org/drawingml/2006/main" noChangeAspect="1"/>
+            </wp:cNvGraphicFramePr>
+            <a:graphic xmlns:a="http://schemas.openxmlformats.org/drawingml/2006/main">
+              <a:graphicData uri="http://schemas.openxmlformats.org/drawingml/2006/picture">
+                <pic:pic xmlns:pic="http://schemas.openxmlformats.org/drawingml/2006/picture">
+                  <pic:nvPicPr>
+                    <pic:cNvPr id="1" name=""/>
+                    <pic:cNvPicPr/>
+                  </pic:nvPicPr>
+                  <pic:blipFill rotWithShape="1">
+                    <a:blip r:embed="rId20"/>
+                    <a:srcRect t="15499" b="9862"/>
+                    <a:stretch/>
+                  </pic:blipFill>
+                  <pic:spPr bwMode="auto">
+                    <a:xfrm>
+                      <a:off x="0" y="0"/>
+                      <a:ext cx="5731510" cy="2405353"/>
+                    </a:xfrm>
+                    <a:prstGeom prst="rect">
+                      <a:avLst/>
+                    </a:prstGeom>
+                    <a:ln>
+                      <a:noFill/>
+                    </a:ln>
+                    <a:extLst>
+                      <a:ext uri="{53640926-AAD7-44D8-BBD7-CCE9431645EC}">
+                        <a14:shadowObscured xmlns:a14="http://schemas.microsoft.com/office/drawing/2010/main"/>
+                      </a:ext>
+                    </a:extLst>
+                  </pic:spPr>
+                </pic:pic>
+              </a:graphicData>
+            </a:graphic>
+          </wp:inline>
+        </w:drawing>
+      </w:r>
+    </w:p>
+    <w:p>
+      <w:pPr>
+        <w:rPr>
+          <w:lang w:val="en-US"/>
+        </w:rPr>
+      </w:pPr>
+      <w:r>
+        <w:rPr>
+          <w:lang w:val="en-US"/>
+        </w:rPr>
+        <w:t>Check the output in sonar cube as well</w:t>
+      </w:r>
+    </w:p>
+    <w:p>
+      <w:pPr>
+        <w:rPr>
+          <w:lang w:val="en-US"/>
+        </w:rPr>
+      </w:pPr>
+      <w:r>
+        <w:rPr>
+          <w:noProof/>
+          <w:lang w:eastAsia="en-IN"/>
+        </w:rPr>
+        <w:drawing>
+          <wp:inline distT="0" distB="0" distL="0" distR="0" wp14:anchorId="508BC2A6" wp14:editId="51DC40B1">
+            <wp:extent cx="5730910" cy="2143845"/>
+            <wp:effectExtent l="0" t="0" r="3175" b="8890"/>
+            <wp:docPr id="21" name="Picture 21"/>
+            <wp:cNvGraphicFramePr>
+              <a:graphicFrameLocks xmlns:a="http://schemas.openxmlformats.org/drawingml/2006/main" noChangeAspect="1"/>
+            </wp:cNvGraphicFramePr>
+            <a:graphic xmlns:a="http://schemas.openxmlformats.org/drawingml/2006/main">
+              <a:graphicData uri="http://schemas.openxmlformats.org/drawingml/2006/picture">
+                <pic:pic xmlns:pic="http://schemas.openxmlformats.org/drawingml/2006/picture">
+                  <pic:nvPicPr>
+                    <pic:cNvPr id="1" name=""/>
+                    <pic:cNvPicPr/>
+                  </pic:nvPicPr>
+                  <pic:blipFill rotWithShape="1">
+                    <a:blip r:embed="rId21"/>
+                    <a:srcRect t="17883" b="15585"/>
+                    <a:stretch/>
+                  </pic:blipFill>
+                  <pic:spPr bwMode="auto">
+                    <a:xfrm>
+                      <a:off x="0" y="0"/>
+                      <a:ext cx="5731510" cy="2144069"/>
+                    </a:xfrm>
+                    <a:prstGeom prst="rect">
+                      <a:avLst/>
+                    </a:prstGeom>
+                    <a:ln>
+                      <a:noFill/>
+                    </a:ln>
+                    <a:extLst>
+                      <a:ext uri="{53640926-AAD7-44D8-BBD7-CCE9431645EC}">
+                        <a14:shadowObscured xmlns:a14="http://schemas.microsoft.com/office/drawing/2010/main"/>
+                      </a:ext>
+                    </a:extLst>
+                  </pic:spPr>
+                </pic:pic>
+              </a:graphicData>
+            </a:graphic>
+          </wp:inline>
+        </w:drawing>
+      </w:r>
+    </w:p>
+    <w:p>
+      <w:pPr>
+        <w:tabs>
+          <w:tab w:val="left" w:pos="7853"/>
+        </w:tabs>
+        <w:rPr>
+          <w:lang w:val="en-US"/>
+        </w:rPr>
+      </w:pPr>
+      <w:r>
+        <w:rPr>
+          <w:lang w:val="en-US"/>
+        </w:rPr>
+        <w:tab/>
+      </w:r>
     </w:p>
     <w:sectPr>
       <w:pgSz w:w="11906" w:h="16838"/>

</xml_diff>

<commit_message>
Approvals in Jenkins CICD,Email Notification
</commit_message>
<xml_diff>
--- a/Session-21/Jenkins SonarQube Integration.docx
+++ b/Session-21/Jenkins SonarQube Integration.docx
@@ -415,8 +415,6 @@
         </w:rPr>
         <w:t xml:space="preserve"> OWNER sonar</w:t>
       </w:r>
-      <w:bookmarkStart w:id="0" w:name="_GoBack"/>
-      <w:bookmarkEnd w:id="0"/>
     </w:p>
     <w:p>
       <w:pPr>
@@ -515,6 +513,9 @@
           <w:numId w:val="1"/>
         </w:numPr>
         <w:rPr>
+          <w:rStyle w:val="Hyperlink"/>
+          <w:color w:val="auto"/>
+          <w:u w:val="none"/>
           <w:lang w:val="en-US"/>
         </w:rPr>
       </w:pPr>
@@ -555,6 +556,75 @@
           <w:t>https://binaries.sonarsource.com/Distribution/sonarqube/sonarqube-10.5.1.90531.zip</w:t>
         </w:r>
       </w:hyperlink>
+      <w:r>
+        <w:rPr>
+          <w:rStyle w:val="Hyperlink"/>
+          <w:lang w:val="en-US"/>
+        </w:rPr>
+        <w:t xml:space="preserve"> </w:t>
+      </w:r>
+    </w:p>
+    <w:p>
+      <w:pPr>
+        <w:pStyle w:val="ListParagraph"/>
+        <w:rPr>
+          <w:rStyle w:val="Hyperlink"/>
+          <w:lang w:val="en-US"/>
+        </w:rPr>
+      </w:pPr>
+      <w:r>
+        <w:rPr>
+          <w:rStyle w:val="Hyperlink"/>
+          <w:lang w:val="en-US"/>
+        </w:rPr>
+        <w:t xml:space="preserve">Or </w:t>
+      </w:r>
+    </w:p>
+    <w:p>
+      <w:pPr>
+        <w:pStyle w:val="ListParagraph"/>
+        <w:numPr>
+          <w:ilvl w:val="0"/>
+          <w:numId w:val="1"/>
+        </w:numPr>
+        <w:rPr>
+          <w:lang w:val="en-US"/>
+        </w:rPr>
+      </w:pPr>
+      <w:bookmarkStart w:id="0" w:name="_GoBack"/>
+      <w:bookmarkEnd w:id="0"/>
+      <w:proofErr w:type="spellStart"/>
+      <w:r>
+        <w:rPr>
+          <w:rStyle w:val="Hyperlink"/>
+          <w:lang w:val="en-US"/>
+        </w:rPr>
+        <w:t>sudo</w:t>
+      </w:r>
+      <w:proofErr w:type="spellEnd"/>
+      <w:r>
+        <w:rPr>
+          <w:rStyle w:val="Hyperlink"/>
+          <w:lang w:val="en-US"/>
+        </w:rPr>
+        <w:t xml:space="preserve"> </w:t>
+      </w:r>
+      <w:proofErr w:type="spellStart"/>
+      <w:r>
+        <w:rPr>
+          <w:rStyle w:val="Hyperlink"/>
+          <w:lang w:val="en-US"/>
+        </w:rPr>
+        <w:t>wget</w:t>
+      </w:r>
+      <w:proofErr w:type="spellEnd"/>
+      <w:r>
+        <w:rPr>
+          <w:rStyle w:val="Hyperlink"/>
+          <w:lang w:val="en-US"/>
+        </w:rPr>
+        <w:t xml:space="preserve"> https://binaries.sonarsource.com/Distribution/sonarqube/sonarqube-10.5.1.90531.zip</w:t>
+      </w:r>
     </w:p>
     <w:p>
       <w:pPr>
@@ -913,6 +983,7 @@
         <w:rPr>
           <w:lang w:val="en-US"/>
         </w:rPr>
+        <w:lastRenderedPageBreak/>
         <w:t>sonar.jdbc</w:t>
       </w:r>
       <w:proofErr w:type="gramEnd"/>
@@ -1014,7 +1085,6 @@
         <w:rPr>
           <w:lang w:val="en-US"/>
         </w:rPr>
-        <w:lastRenderedPageBreak/>
         <w:t xml:space="preserve">Step:5 Run the </w:t>
       </w:r>
       <w:proofErr w:type="spellStart"/>
@@ -3988,6 +4058,7 @@
   <w:style w:type="character" w:default="1" w:styleId="DefaultParagraphFont">
     <w:name w:val="Default Paragraph Font"/>
     <w:uiPriority w:val="1"/>
+    <w:semiHidden/>
     <w:unhideWhenUsed/>
   </w:style>
   <w:style w:type="table" w:default="1" w:styleId="TableNormal">

</xml_diff>